<commit_message>
Update to DH and testing
</commit_message>
<xml_diff>
--- a/Testing/Testings V5.docx
+++ b/Testing/Testings V5.docx
@@ -233,13 +233,18 @@
                 <w:bCs/>
               </w:rPr>
             </w:pPr>
-            <w:r>
-              <w:rPr>
-                <w:b/>
-                <w:bCs/>
-              </w:rPr>
-              <w:t>1</w:t>
-            </w:r>
+            <w:hyperlink w:anchor="_Test_1" w:history="1">
+              <w:r>
+                <w:rPr>
+                  <w:rStyle w:val="Hyperlink"/>
+                  <w:b/>
+                  <w:bCs/>
+                  <w:color w:val="auto"/>
+                  <w:u w:val="none"/>
+                </w:rPr>
+                <w:t>1</w:t>
+              </w:r>
+            </w:hyperlink>
           </w:p>
         </w:tc>
         <w:tc>
@@ -418,13 +423,18 @@
                 <w:bCs/>
               </w:rPr>
             </w:pPr>
-            <w:r>
-              <w:rPr>
-                <w:b/>
-                <w:bCs/>
-              </w:rPr>
-              <w:t>2</w:t>
-            </w:r>
+            <w:hyperlink w:anchor="_Test_2" w:history="1">
+              <w:r>
+                <w:rPr>
+                  <w:rStyle w:val="Hyperlink"/>
+                  <w:b/>
+                  <w:bCs/>
+                  <w:color w:val="auto"/>
+                  <w:u w:val="none"/>
+                </w:rPr>
+                <w:t>2</w:t>
+              </w:r>
+            </w:hyperlink>
           </w:p>
         </w:tc>
         <w:tc>
@@ -576,13 +586,18 @@
                 <w:bCs/>
               </w:rPr>
             </w:pPr>
-            <w:r>
-              <w:rPr>
-                <w:b/>
-                <w:bCs/>
-              </w:rPr>
-              <w:t>3</w:t>
-            </w:r>
+            <w:hyperlink w:anchor="_Test_3" w:history="1">
+              <w:r>
+                <w:rPr>
+                  <w:rStyle w:val="Hyperlink"/>
+                  <w:b/>
+                  <w:bCs/>
+                  <w:color w:val="auto"/>
+                  <w:u w:val="none"/>
+                </w:rPr>
+                <w:t>3</w:t>
+              </w:r>
+            </w:hyperlink>
           </w:p>
         </w:tc>
         <w:tc>
@@ -663,29 +678,21 @@
               <w:spacing w:after="160" w:line="259" w:lineRule="auto"/>
             </w:pPr>
             <w:r>
-              <w:t xml:space="preserve">3. Enter Date = </w:t>
-            </w:r>
-            <w:r>
-              <w:t>26/01/2026</w:t>
-            </w:r>
-            <w:r>
-              <w:t xml:space="preserve"> </w:t>
-            </w:r>
-          </w:p>
-          <w:p>
-            <w:pPr>
-              <w:spacing w:after="160" w:line="259" w:lineRule="auto"/>
-            </w:pPr>
-            <w:r>
-              <w:t xml:space="preserve">4. Return to Main Menu. </w:t>
-            </w:r>
-          </w:p>
-          <w:p>
-            <w:pPr>
-              <w:spacing w:after="160" w:line="259" w:lineRule="auto"/>
-            </w:pPr>
-            <w:r>
-              <w:t>5. Run "End-of-Day Processing".</w:t>
+              <w:t>3</w:t>
+            </w:r>
+            <w:r>
+              <w:t xml:space="preserve">. Return to Main Menu. </w:t>
+            </w:r>
+          </w:p>
+          <w:p>
+            <w:pPr>
+              <w:spacing w:after="160" w:line="259" w:lineRule="auto"/>
+            </w:pPr>
+            <w:r>
+              <w:t>5</w:t>
+            </w:r>
+            <w:r>
+              <w:t>. Run "End-of-Day Processing".</w:t>
             </w:r>
           </w:p>
         </w:tc>
@@ -723,22 +730,16 @@
               <w:spacing w:after="160" w:line="259" w:lineRule="auto"/>
             </w:pPr>
             <w:r>
-              <w:t>Date: Yesterday's Date</w:t>
-            </w:r>
-          </w:p>
-          <w:p>
-            <w:pPr>
-              <w:spacing w:after="160" w:line="259" w:lineRule="auto"/>
-            </w:pPr>
-            <w:r>
-              <w:t xml:space="preserve">Action: Option </w:t>
-            </w:r>
-            <w:r>
-              <w:t xml:space="preserve">4 </w:t>
-            </w:r>
-            <w:r>
-              <w:t>(Processing)</w:t>
-            </w:r>
+              <w:t xml:space="preserve">Date: </w:t>
+            </w:r>
+            <w:r>
+              <w:t>26/01/2026</w:t>
+            </w:r>
+          </w:p>
+          <w:p>
+            <w:pPr>
+              <w:spacing w:after="160" w:line="259" w:lineRule="auto"/>
+            </w:pPr>
           </w:p>
         </w:tc>
         <w:tc>
@@ -810,6 +811,23 @@
             </w:pPr>
             <w:r>
               <w:t>The data has been updated and shows the current balance.</w:t>
+            </w:r>
+          </w:p>
+          <w:p>
+            <w:pPr>
+              <w:spacing w:after="160" w:line="259" w:lineRule="auto"/>
+            </w:pPr>
+            <w:r>
+              <w:t>Note: The “</w:t>
+            </w:r>
+            <w:r>
+              <w:t>End-of-Day Processing</w:t>
+            </w:r>
+            <w:r>
+              <w:t xml:space="preserve">” takes payments </w:t>
+            </w:r>
+            <w:r>
+              <w:t>due today or in the past.</w:t>
             </w:r>
           </w:p>
         </w:tc>
@@ -852,7 +870,44 @@
                 <w:b/>
                 <w:bCs/>
               </w:rPr>
+              <w:fldChar w:fldCharType="begin"/>
+            </w:r>
+            <w:r>
+              <w:rPr>
+                <w:b/>
+                <w:bCs/>
+              </w:rPr>
+              <w:instrText>HYPERLINK  \l "_Test_4"</w:instrText>
+            </w:r>
+            <w:r>
+              <w:rPr>
+                <w:b/>
+                <w:bCs/>
+              </w:rPr>
+            </w:r>
+            <w:r>
+              <w:rPr>
+                <w:b/>
+                <w:bCs/>
+              </w:rPr>
+              <w:fldChar w:fldCharType="separate"/>
+            </w:r>
+            <w:r>
+              <w:rPr>
+                <w:rStyle w:val="Hyperlink"/>
+                <w:b/>
+                <w:bCs/>
+                <w:color w:val="auto"/>
+                <w:u w:val="none"/>
+              </w:rPr>
               <w:t>4</w:t>
+            </w:r>
+            <w:r>
+              <w:rPr>
+                <w:b/>
+                <w:bCs/>
+              </w:rPr>
+              <w:fldChar w:fldCharType="end"/>
             </w:r>
           </w:p>
         </w:tc>
@@ -916,18 +971,10 @@
               <w:spacing w:after="160" w:line="259" w:lineRule="auto"/>
             </w:pPr>
             <w:r>
-              <w:t xml:space="preserve">3. Enter Date = </w:t>
-            </w:r>
-            <w:r>
-              <w:t>27/02/2026</w:t>
-            </w:r>
-          </w:p>
-          <w:p>
-            <w:pPr>
-              <w:spacing w:after="160" w:line="259" w:lineRule="auto"/>
-            </w:pPr>
-            <w:r>
-              <w:t>4. Run "End-of-Day Processing".</w:t>
+              <w:t>3</w:t>
+            </w:r>
+            <w:r>
+              <w:t>. Run "End-of-Day Processing".</w:t>
             </w:r>
           </w:p>
         </w:tc>
@@ -956,6 +1003,17 @@
             <w:pPr>
               <w:spacing w:after="160" w:line="259" w:lineRule="auto"/>
             </w:pPr>
+            <w:r>
+              <w:t xml:space="preserve">Enter Date = </w:t>
+            </w:r>
+            <w:r>
+              <w:t>27/02/2026</w:t>
+            </w:r>
+          </w:p>
+          <w:p>
+            <w:pPr>
+              <w:spacing w:after="160" w:line="259" w:lineRule="auto"/>
+            </w:pPr>
           </w:p>
         </w:tc>
         <w:tc>
@@ -968,7 +1026,27 @@
               <w:spacing w:after="160" w:line="259" w:lineRule="auto"/>
             </w:pPr>
             <w:r>
-              <w:t>Setup: "Success: Direct Debit set..."Processing: System runs but skips this payment (not listed in "PAID"). Balance remains unchanged.</w:t>
+              <w:t>Setup: "Success: Direct Debit set</w:t>
+            </w:r>
+            <w:r>
+              <w:t xml:space="preserve"> for Gym starting 27/02/2026</w:t>
+            </w:r>
+            <w:r>
+              <w:t>."</w:t>
+            </w:r>
+          </w:p>
+          <w:p>
+            <w:pPr>
+              <w:spacing w:after="160" w:line="259" w:lineRule="auto"/>
+            </w:pPr>
+            <w:r>
+              <w:t>The system runs but skips this payment, and the balance remains unchanged because</w:t>
+            </w:r>
+            <w:r>
+              <w:t xml:space="preserve"> the payment is due in the future</w:t>
+            </w:r>
+            <w:r>
+              <w:t>.</w:t>
             </w:r>
           </w:p>
         </w:tc>
@@ -981,6 +1059,30 @@
             <w:pPr>
               <w:spacing w:after="160" w:line="259" w:lineRule="auto"/>
             </w:pPr>
+            <w:r>
+              <w:t xml:space="preserve">The </w:t>
+            </w:r>
+            <w:r>
+              <w:t>system</w:t>
+            </w:r>
+            <w:r>
+              <w:t xml:space="preserve"> works as intended </w:t>
+            </w:r>
+            <w:r>
+              <w:t>and correctly displays</w:t>
+            </w:r>
+            <w:r>
+              <w:t xml:space="preserve"> the </w:t>
+            </w:r>
+            <w:r>
+              <w:t xml:space="preserve">right </w:t>
+            </w:r>
+            <w:r>
+              <w:t>message</w:t>
+            </w:r>
+            <w:r>
+              <w:t>.</w:t>
+            </w:r>
           </w:p>
         </w:tc>
         <w:tc>
@@ -992,6 +1094,9 @@
             <w:pPr>
               <w:spacing w:after="160" w:line="259" w:lineRule="auto"/>
             </w:pPr>
+            <w:r>
+              <w:t>Pass</w:t>
+            </w:r>
           </w:p>
         </w:tc>
       </w:tr>
@@ -1055,11 +1160,7 @@
               <w:t xml:space="preserve">Verify </w:t>
             </w:r>
             <w:r>
-              <w:t xml:space="preserve">that the system handles a scheduled payment gracefully when the </w:t>
-            </w:r>
-            <w:r>
-              <w:lastRenderedPageBreak/>
-              <w:t>account has insufficient funds</w:t>
+              <w:t>that the system handles a scheduled payment gracefully when the account has insufficient funds</w:t>
             </w:r>
             <w:r>
               <w:t>.</w:t>
@@ -1076,29 +1177,31 @@
               <w:spacing w:after="160" w:line="259" w:lineRule="auto"/>
             </w:pPr>
             <w:r>
+              <w:t xml:space="preserve">1. Create </w:t>
+            </w:r>
+            <w:r>
+              <w:t xml:space="preserve">a </w:t>
+            </w:r>
+            <w:r>
+              <w:t>new Personal Account (£1 balance).</w:t>
+            </w:r>
+          </w:p>
+          <w:p>
+            <w:pPr>
+              <w:spacing w:after="160" w:line="259" w:lineRule="auto"/>
+            </w:pPr>
+            <w:r>
+              <w:t xml:space="preserve">2. </w:t>
+            </w:r>
+            <w:r>
+              <w:t xml:space="preserve">Set up a </w:t>
+            </w:r>
+            <w:r>
+              <w:t xml:space="preserve">Standing </w:t>
+            </w:r>
+            <w:r>
               <w:lastRenderedPageBreak/>
-              <w:t xml:space="preserve">1. Create </w:t>
-            </w:r>
-            <w:r>
-              <w:t xml:space="preserve">a </w:t>
-            </w:r>
-            <w:r>
-              <w:t>new Personal Account (£1 balance).</w:t>
-            </w:r>
-          </w:p>
-          <w:p>
-            <w:pPr>
-              <w:spacing w:after="160" w:line="259" w:lineRule="auto"/>
-            </w:pPr>
-            <w:r>
-              <w:lastRenderedPageBreak/>
-              <w:t xml:space="preserve">2. </w:t>
-            </w:r>
-            <w:r>
-              <w:t xml:space="preserve">Set up a </w:t>
-            </w:r>
-            <w:r>
-              <w:t>Standing Order for £1000 (Today).</w:t>
+              <w:t>Order for £1000 (Today).</w:t>
             </w:r>
           </w:p>
           <w:p>
@@ -1135,7 +1238,6 @@
               <w:t xml:space="preserve"> </w:t>
             </w:r>
             <w:r>
-              <w:lastRenderedPageBreak/>
               <w:t xml:space="preserve">Date: </w:t>
             </w:r>
             <w:r>
@@ -1153,7 +1255,6 @@
               <w:spacing w:after="160" w:line="259" w:lineRule="auto"/>
             </w:pPr>
             <w:r>
-              <w:lastRenderedPageBreak/>
               <w:t xml:space="preserve">Processing: Output shows "&gt; FAILED: £1000.00 to ... - Insufficient Funds". Account balance does not go negative (beyond </w:t>
             </w:r>
             <w:r>
@@ -1314,15 +1415,24 @@
     </w:p>
     <w:p>
       <w:pPr>
+        <w:pStyle w:val="Heading2"/>
         <w:rPr>
           <w:b/>
           <w:bCs/>
+          <w:color w:val="auto"/>
+          <w:sz w:val="22"/>
+          <w:szCs w:val="22"/>
         </w:rPr>
       </w:pPr>
+      <w:bookmarkStart w:id="0" w:name="_Test_1"/>
+      <w:bookmarkEnd w:id="0"/>
       <w:r>
         <w:rPr>
           <w:b/>
           <w:bCs/>
+          <w:color w:val="auto"/>
+          <w:sz w:val="22"/>
+          <w:szCs w:val="22"/>
         </w:rPr>
         <w:lastRenderedPageBreak/>
         <w:t xml:space="preserve">Test 1 </w:t>
@@ -1339,7 +1449,13 @@
         <w:t>ing</w:t>
       </w:r>
       <w:r>
-        <w:t xml:space="preserve"> Customer (John Helix)</w:t>
+        <w:t xml:space="preserve"> Customer (John </w:t>
+      </w:r>
+      <w:r>
+        <w:t>Smith</w:t>
+      </w:r>
+      <w:r>
+        <w:t>)</w:t>
       </w:r>
       <w:r>
         <w:t xml:space="preserve">. </w:t>
@@ -2074,15 +2190,24 @@
     </w:p>
     <w:p>
       <w:pPr>
+        <w:pStyle w:val="Heading2"/>
         <w:rPr>
           <w:b/>
           <w:bCs/>
+          <w:color w:val="auto"/>
+          <w:sz w:val="22"/>
+          <w:szCs w:val="22"/>
         </w:rPr>
       </w:pPr>
+      <w:bookmarkStart w:id="1" w:name="_Test_2"/>
+      <w:bookmarkEnd w:id="1"/>
       <w:r>
         <w:rPr>
           <w:b/>
           <w:bCs/>
+          <w:color w:val="auto"/>
+          <w:sz w:val="22"/>
+          <w:szCs w:val="22"/>
         </w:rPr>
         <w:lastRenderedPageBreak/>
         <w:t>Test 2</w:t>
@@ -2508,15 +2633,24 @@
     </w:p>
     <w:p>
       <w:pPr>
+        <w:pStyle w:val="Heading2"/>
         <w:rPr>
           <w:b/>
           <w:bCs/>
+          <w:color w:val="auto"/>
+          <w:sz w:val="22"/>
+          <w:szCs w:val="22"/>
         </w:rPr>
       </w:pPr>
+      <w:bookmarkStart w:id="2" w:name="_Test_3"/>
+      <w:bookmarkEnd w:id="2"/>
       <w:r>
         <w:rPr>
           <w:b/>
           <w:bCs/>
+          <w:color w:val="auto"/>
+          <w:sz w:val="22"/>
+          <w:szCs w:val="22"/>
         </w:rPr>
         <w:lastRenderedPageBreak/>
         <w:t xml:space="preserve">Test 3 </w:t>
@@ -3303,6 +3437,211 @@
       </w:r>
     </w:p>
     <w:p/>
+    <w:p/>
+    <w:p>
+      <w:pPr>
+        <w:pStyle w:val="Heading2"/>
+        <w:rPr>
+          <w:b/>
+          <w:bCs/>
+          <w:color w:val="auto"/>
+          <w:sz w:val="22"/>
+          <w:szCs w:val="22"/>
+        </w:rPr>
+      </w:pPr>
+      <w:bookmarkStart w:id="3" w:name="_Test_4"/>
+      <w:bookmarkEnd w:id="3"/>
+      <w:r>
+        <w:rPr>
+          <w:b/>
+          <w:bCs/>
+          <w:color w:val="auto"/>
+          <w:sz w:val="22"/>
+          <w:szCs w:val="22"/>
+        </w:rPr>
+        <w:t>T</w:t>
+      </w:r>
+      <w:r>
+        <w:rPr>
+          <w:rStyle w:val="Heading2Char"/>
+          <w:b/>
+          <w:bCs/>
+          <w:color w:val="auto"/>
+          <w:sz w:val="22"/>
+          <w:szCs w:val="22"/>
+        </w:rPr>
+        <w:t>est 4</w:t>
+      </w:r>
+    </w:p>
+    <w:p>
+      <w:r>
+        <w:t>Using the same Personal Account (John Smith)</w:t>
+      </w:r>
+    </w:p>
+    <w:p>
+      <w:r>
+        <w:t>1. Select Personal Account.</w:t>
+      </w:r>
+    </w:p>
+    <w:p>
+      <w:r>
+        <w:drawing>
+          <wp:anchor distT="0" distB="0" distL="114300" distR="114300" simplePos="0" relativeHeight="251687936" behindDoc="0" locked="0" layoutInCell="1" allowOverlap="1" wp14:anchorId="3144A683" wp14:editId="5CEBBBAE">
+            <wp:simplePos x="0" y="0"/>
+            <wp:positionH relativeFrom="margin">
+              <wp:align>left</wp:align>
+            </wp:positionH>
+            <wp:positionV relativeFrom="paragraph">
+              <wp:posOffset>24765</wp:posOffset>
+            </wp:positionV>
+            <wp:extent cx="6182360" cy="2152650"/>
+            <wp:effectExtent l="0" t="0" r="8890" b="0"/>
+            <wp:wrapSquare wrapText="bothSides"/>
+            <wp:docPr id="1966652031" name="Picture 1"/>
+            <wp:cNvGraphicFramePr>
+              <a:graphicFrameLocks xmlns:a="http://schemas.openxmlformats.org/drawingml/2006/main" noChangeAspect="1"/>
+            </wp:cNvGraphicFramePr>
+            <a:graphic xmlns:a="http://schemas.openxmlformats.org/drawingml/2006/main">
+              <a:graphicData uri="http://schemas.openxmlformats.org/drawingml/2006/picture">
+                <pic:pic xmlns:pic="http://schemas.openxmlformats.org/drawingml/2006/picture">
+                  <pic:nvPicPr>
+                    <pic:cNvPr id="1966652031" name=""/>
+                    <pic:cNvPicPr/>
+                  </pic:nvPicPr>
+                  <pic:blipFill>
+                    <a:blip r:embed="rId23">
+                      <a:extLst>
+                        <a:ext uri="{28A0092B-C50C-407E-A947-70E740481C1C}">
+                          <a14:useLocalDpi xmlns:a14="http://schemas.microsoft.com/office/drawing/2010/main" val="0"/>
+                        </a:ext>
+                      </a:extLst>
+                    </a:blip>
+                    <a:stretch>
+                      <a:fillRect/>
+                    </a:stretch>
+                  </pic:blipFill>
+                  <pic:spPr>
+                    <a:xfrm>
+                      <a:off x="0" y="0"/>
+                      <a:ext cx="6182360" cy="2152650"/>
+                    </a:xfrm>
+                    <a:prstGeom prst="rect">
+                      <a:avLst/>
+                    </a:prstGeom>
+                  </pic:spPr>
+                </pic:pic>
+              </a:graphicData>
+            </a:graphic>
+          </wp:anchor>
+        </w:drawing>
+      </w:r>
+      <w:r>
+        <w:br w:type="page"/>
+      </w:r>
+    </w:p>
+    <w:p>
+      <w:r>
+        <w:lastRenderedPageBreak/>
+        <w:t>2. Set up Direct Debit.</w:t>
+      </w:r>
+    </w:p>
+    <w:p>
+      <w:r>
+        <w:drawing>
+          <wp:inline distT="0" distB="0" distL="0" distR="0" wp14:anchorId="764C60B4" wp14:editId="6B26C3A3">
+            <wp:extent cx="3600953" cy="1133633"/>
+            <wp:effectExtent l="0" t="0" r="0" b="9525"/>
+            <wp:docPr id="187762002" name="Picture 1"/>
+            <wp:cNvGraphicFramePr>
+              <a:graphicFrameLocks xmlns:a="http://schemas.openxmlformats.org/drawingml/2006/main" noChangeAspect="1"/>
+            </wp:cNvGraphicFramePr>
+            <a:graphic xmlns:a="http://schemas.openxmlformats.org/drawingml/2006/main">
+              <a:graphicData uri="http://schemas.openxmlformats.org/drawingml/2006/picture">
+                <pic:pic xmlns:pic="http://schemas.openxmlformats.org/drawingml/2006/picture">
+                  <pic:nvPicPr>
+                    <pic:cNvPr id="187762002" name=""/>
+                    <pic:cNvPicPr/>
+                  </pic:nvPicPr>
+                  <pic:blipFill>
+                    <a:blip r:embed="rId24"/>
+                    <a:stretch>
+                      <a:fillRect/>
+                    </a:stretch>
+                  </pic:blipFill>
+                  <pic:spPr>
+                    <a:xfrm>
+                      <a:off x="0" y="0"/>
+                      <a:ext cx="3600953" cy="1133633"/>
+                    </a:xfrm>
+                    <a:prstGeom prst="rect">
+                      <a:avLst/>
+                    </a:prstGeom>
+                  </pic:spPr>
+                </pic:pic>
+              </a:graphicData>
+            </a:graphic>
+          </wp:inline>
+        </w:drawing>
+      </w:r>
+    </w:p>
+    <w:p>
+      <w:r>
+        <w:t>Scheduled Payments</w:t>
+      </w:r>
+    </w:p>
+    <w:p>
+      <w:r>
+        <w:drawing>
+          <wp:anchor distT="0" distB="0" distL="114300" distR="114300" simplePos="0" relativeHeight="251688960" behindDoc="0" locked="0" layoutInCell="1" allowOverlap="1" wp14:anchorId="2D668918" wp14:editId="76474ECF">
+            <wp:simplePos x="0" y="0"/>
+            <wp:positionH relativeFrom="column">
+              <wp:posOffset>0</wp:posOffset>
+            </wp:positionH>
+            <wp:positionV relativeFrom="paragraph">
+              <wp:posOffset>-635</wp:posOffset>
+            </wp:positionV>
+            <wp:extent cx="5601482" cy="1286054"/>
+            <wp:effectExtent l="0" t="0" r="0" b="9525"/>
+            <wp:wrapSquare wrapText="bothSides"/>
+            <wp:docPr id="918810369" name="Picture 1"/>
+            <wp:cNvGraphicFramePr>
+              <a:graphicFrameLocks xmlns:a="http://schemas.openxmlformats.org/drawingml/2006/main" noChangeAspect="1"/>
+            </wp:cNvGraphicFramePr>
+            <a:graphic xmlns:a="http://schemas.openxmlformats.org/drawingml/2006/main">
+              <a:graphicData uri="http://schemas.openxmlformats.org/drawingml/2006/picture">
+                <pic:pic xmlns:pic="http://schemas.openxmlformats.org/drawingml/2006/picture">
+                  <pic:nvPicPr>
+                    <pic:cNvPr id="918810369" name=""/>
+                    <pic:cNvPicPr/>
+                  </pic:nvPicPr>
+                  <pic:blipFill>
+                    <a:blip r:embed="rId25">
+                      <a:extLst>
+                        <a:ext uri="{28A0092B-C50C-407E-A947-70E740481C1C}">
+                          <a14:useLocalDpi xmlns:a14="http://schemas.microsoft.com/office/drawing/2010/main" val="0"/>
+                        </a:ext>
+                      </a:extLst>
+                    </a:blip>
+                    <a:stretch>
+                      <a:fillRect/>
+                    </a:stretch>
+                  </pic:blipFill>
+                  <pic:spPr>
+                    <a:xfrm>
+                      <a:off x="0" y="0"/>
+                      <a:ext cx="5601482" cy="1286054"/>
+                    </a:xfrm>
+                    <a:prstGeom prst="rect">
+                      <a:avLst/>
+                    </a:prstGeom>
+                  </pic:spPr>
+                </pic:pic>
+              </a:graphicData>
+            </a:graphic>
+          </wp:anchor>
+        </w:drawing>
+      </w:r>
+    </w:p>
     <w:p>
       <w:r>
         <w:br w:type="page"/>
@@ -3768,7 +4107,7 @@
   <w:style w:type="paragraph" w:default="1" w:styleId="Normal">
     <w:name w:val="Normal"/>
     <w:qFormat/>
-    <w:rsid w:val="00AF6C7D"/>
+    <w:rsid w:val="00057913"/>
   </w:style>
   <w:style w:type="paragraph" w:styleId="Heading1">
     <w:name w:val="heading 1"/>
@@ -3797,7 +4136,6 @@
     <w:next w:val="Normal"/>
     <w:link w:val="Heading2Char"/>
     <w:uiPriority w:val="9"/>
-    <w:semiHidden/>
     <w:unhideWhenUsed/>
     <w:qFormat/>
     <w:rsid w:val="00795685"/>
@@ -4014,7 +4352,6 @@
     <w:basedOn w:val="DefaultParagraphFont"/>
     <w:link w:val="Heading2"/>
     <w:uiPriority w:val="9"/>
-    <w:semiHidden/>
     <w:rsid w:val="00795685"/>
     <w:rPr>
       <w:rFonts w:asciiTheme="majorHAnsi" w:eastAsiaTheme="majorEastAsia" w:hAnsiTheme="majorHAnsi" w:cstheme="majorBidi"/>
@@ -4335,6 +4672,41 @@
       <w14:ligatures w14:val="none"/>
     </w:rPr>
   </w:style>
+  <w:style w:type="character" w:styleId="Hyperlink">
+    <w:name w:val="Hyperlink"/>
+    <w:basedOn w:val="DefaultParagraphFont"/>
+    <w:uiPriority w:val="99"/>
+    <w:unhideWhenUsed/>
+    <w:rsid w:val="001E29D1"/>
+    <w:rPr>
+      <w:color w:val="467886" w:themeColor="hyperlink"/>
+      <w:u w:val="single"/>
+    </w:rPr>
+  </w:style>
+  <w:style w:type="character" w:styleId="UnresolvedMention">
+    <w:name w:val="Unresolved Mention"/>
+    <w:basedOn w:val="DefaultParagraphFont"/>
+    <w:uiPriority w:val="99"/>
+    <w:semiHidden/>
+    <w:unhideWhenUsed/>
+    <w:rsid w:val="001E29D1"/>
+    <w:rPr>
+      <w:color w:val="605E5C"/>
+      <w:shd w:val="clear" w:color="auto" w:fill="E1DFDD"/>
+    </w:rPr>
+  </w:style>
+  <w:style w:type="character" w:styleId="FollowedHyperlink">
+    <w:name w:val="FollowedHyperlink"/>
+    <w:basedOn w:val="DefaultParagraphFont"/>
+    <w:uiPriority w:val="99"/>
+    <w:semiHidden/>
+    <w:unhideWhenUsed/>
+    <w:rsid w:val="00057913"/>
+    <w:rPr>
+      <w:color w:val="96607D" w:themeColor="followedHyperlink"/>
+      <w:u w:val="single"/>
+    </w:rPr>
+  </w:style>
 </w:styles>
 </file>
 

</xml_diff>